<commit_message>
preliminary data management functions
</commit_message>
<xml_diff>
--- a/Project_Notes.docx
+++ b/Project_Notes.docx
@@ -49,15 +49,7 @@
         </w:numPr>
       </w:pPr>
       <w:r>
-        <w:t xml:space="preserve">Input </w:t>
-      </w:r>
-      <w:proofErr w:type="spellStart"/>
-      <w:r>
-        <w:t>rasters</w:t>
-      </w:r>
-      <w:proofErr w:type="spellEnd"/>
-      <w:r>
-        <w:t xml:space="preserve">: </w:t>
+        <w:t xml:space="preserve">Input rasters: </w:t>
       </w:r>
       <w:r>
         <w:tab/>
@@ -84,15 +76,7 @@
         </w:numPr>
       </w:pPr>
       <w:r>
-        <w:t xml:space="preserve">Result </w:t>
-      </w:r>
-      <w:proofErr w:type="spellStart"/>
-      <w:r>
-        <w:t>rasters</w:t>
-      </w:r>
-      <w:proofErr w:type="spellEnd"/>
-      <w:r>
-        <w:t xml:space="preserve">: </w:t>
+        <w:t xml:space="preserve">Result rasters: </w:t>
       </w:r>
       <w:r>
         <w:tab/>
@@ -229,221 +213,321 @@
         </w:numPr>
       </w:pPr>
       <w:r>
-        <w:t>Code should write and save the raster files (.</w:t>
-      </w:r>
-      <w:proofErr w:type="spellStart"/>
-      <w:r>
-        <w:t>tif</w:t>
-      </w:r>
-      <w:proofErr w:type="spellEnd"/>
-      <w:r>
-        <w:t xml:space="preserve">) using the right </w:t>
-      </w:r>
-      <w:proofErr w:type="spellStart"/>
-      <w:r>
-        <w:t>geoprojection</w:t>
-      </w:r>
-      <w:proofErr w:type="spellEnd"/>
+        <w:t xml:space="preserve">Code should write and save the raster files (.tif) using the right geoprojection </w:t>
+      </w:r>
+    </w:p>
+    <w:p>
+      <w:pPr>
+        <w:pStyle w:val="Listenabsatz"/>
+        <w:numPr>
+          <w:ilvl w:val="0"/>
+          <w:numId w:val="1"/>
+        </w:numPr>
+      </w:pPr>
+      <w:r>
+        <w:t>Maybe we should use an dictionary with date as key</w:t>
+      </w:r>
+    </w:p>
+    <w:p>
+      <w:pPr>
+        <w:pStyle w:val="Listenabsatz"/>
+        <w:numPr>
+          <w:ilvl w:val="0"/>
+          <w:numId w:val="1"/>
+        </w:numPr>
+      </w:pPr>
+      <w:r>
+        <w:t>Maybe some statistics for Sebastian like snow covered area in % or max snow height</w:t>
+      </w:r>
+    </w:p>
+    <w:p/>
+    <w:p>
+      <w:pPr>
+        <w:pStyle w:val="Listenabsatz"/>
+        <w:numPr>
+          <w:ilvl w:val="0"/>
+          <w:numId w:val="1"/>
+        </w:numPr>
+      </w:pPr>
+      <w:r>
+        <w:t xml:space="preserve">Maybe 3 </w:t>
+      </w:r>
+      <w:r>
+        <w:t>Classes and one main script</w:t>
+      </w:r>
+      <w:r>
+        <w:t xml:space="preserve">: </w:t>
+      </w:r>
+      <w:r>
+        <w:br/>
+        <w:t>- Class for Raster Calculations</w:t>
+      </w:r>
       <w:r>
         <w:t xml:space="preserve"> </w:t>
       </w:r>
-    </w:p>
-    <w:p>
-      <w:pPr>
-        <w:pStyle w:val="Listenabsatz"/>
-        <w:numPr>
-          <w:ilvl w:val="0"/>
-          <w:numId w:val="1"/>
-        </w:numPr>
-      </w:pPr>
-      <w:r>
-        <w:t>Maybe some statistics for Sebastian like snow covered area in % or max snow height</w:t>
-      </w:r>
-    </w:p>
-    <w:p/>
-    <w:p>
-      <w:pPr>
-        <w:pStyle w:val="Listenabsatz"/>
-        <w:numPr>
-          <w:ilvl w:val="0"/>
-          <w:numId w:val="1"/>
-        </w:numPr>
-      </w:pPr>
-      <w:r>
-        <w:t xml:space="preserve">Maybe 3 </w:t>
-      </w:r>
-      <w:r>
-        <w:t>Classes and one main script</w:t>
-      </w:r>
-      <w:r>
-        <w:t xml:space="preserve">: </w:t>
+      <w:r>
+        <w:t>(high priority</w:t>
+      </w:r>
+      <w:r>
+        <w:t>, Theres</w:t>
+      </w:r>
+      <w:r>
+        <w:t>a</w:t>
+      </w:r>
+      <w:r>
+        <w:t xml:space="preserve"> will start</w:t>
+      </w:r>
+      <w:r>
+        <w:t>)</w:t>
+      </w:r>
+      <w:r>
+        <w:br/>
+        <w:t xml:space="preserve">- </w:t>
+      </w:r>
+      <w:r>
+        <w:t>Class for read, w</w:t>
+      </w:r>
+      <w:r>
+        <w:t>rite data</w:t>
+      </w:r>
+      <w:r>
+        <w:t>, create folders</w:t>
+      </w:r>
+      <w:r>
+        <w:t xml:space="preserve"> (high priority</w:t>
+      </w:r>
+      <w:r>
+        <w:t>, I’ll start</w:t>
+      </w:r>
+      <w:r>
+        <w:t>)</w:t>
+      </w:r>
+      <w:r>
+        <w:br/>
+        <w:t xml:space="preserve">- </w:t>
+      </w:r>
+      <w:r>
+        <w:t>Class to check input data</w:t>
+      </w:r>
+      <w:r>
+        <w:t xml:space="preserve"> (same format, geoprojections and so on)</w:t>
+      </w:r>
+      <w:r>
+        <w:t xml:space="preserve"> </w:t>
+      </w:r>
+    </w:p>
+    <w:p>
+      <w:pPr>
+        <w:pStyle w:val="Listenabsatz"/>
+      </w:pPr>
+    </w:p>
+    <w:p>
+      <w:r>
+        <w:t>Optional components:</w:t>
+      </w:r>
+    </w:p>
+    <w:p>
+      <w:pPr>
+        <w:pStyle w:val="Listenabsatz"/>
+        <w:numPr>
+          <w:ilvl w:val="0"/>
+          <w:numId w:val="1"/>
+        </w:numPr>
+      </w:pPr>
+      <w:r>
+        <w:t>Implement GUI</w:t>
+      </w:r>
+    </w:p>
+    <w:p>
+      <w:pPr>
+        <w:pStyle w:val="Listenabsatz"/>
+        <w:numPr>
+          <w:ilvl w:val="0"/>
+          <w:numId w:val="1"/>
+        </w:numPr>
+      </w:pPr>
+      <w:r>
+        <w:t>Add Plots</w:t>
+      </w:r>
+    </w:p>
+    <w:p>
+      <w:pPr>
+        <w:pStyle w:val="Listenabsatz"/>
+        <w:numPr>
+          <w:ilvl w:val="0"/>
+          <w:numId w:val="1"/>
+        </w:numPr>
+      </w:pPr>
+      <w:r>
+        <w:t>Magic methods</w:t>
+      </w:r>
+    </w:p>
+    <w:p>
+      <w:pPr>
+        <w:pStyle w:val="berschrift3"/>
+      </w:pPr>
+      <w:r>
+        <w:br/>
+        <w:t xml:space="preserve"> </w:t>
+      </w:r>
+      <w:r>
+        <w:t>Maybe Additional:</w:t>
+      </w:r>
+    </w:p>
+    <w:p>
+      <w:pPr>
+        <w:pStyle w:val="Listenabsatz"/>
+        <w:numPr>
+          <w:ilvl w:val="0"/>
+          <w:numId w:val="1"/>
+        </w:numPr>
+      </w:pPr>
+      <w:r>
+        <w:t>Connect with EroSnow and or Snow Detection</w:t>
+      </w:r>
+    </w:p>
+    <w:p>
+      <w:pPr>
+        <w:pStyle w:val="Listenabsatz"/>
+        <w:numPr>
+          <w:ilvl w:val="0"/>
+          <w:numId w:val="1"/>
+        </w:numPr>
+      </w:pPr>
+      <w:r>
+        <w:t>Improve EroSnow according to what we have learnt in the course</w:t>
+      </w:r>
+    </w:p>
+    <w:p>
+      <w:r>
+        <w:br w:type="page"/>
+      </w:r>
+    </w:p>
+    <w:p>
+      <w:pPr>
+        <w:pStyle w:val="berschrift3"/>
+      </w:pPr>
+      <w:r>
+        <w:lastRenderedPageBreak/>
+        <w:t>Open Questions</w:t>
+      </w:r>
+    </w:p>
+    <w:p>
+      <w:pPr>
+        <w:pStyle w:val="Listenabsatz"/>
+        <w:numPr>
+          <w:ilvl w:val="0"/>
+          <w:numId w:val="1"/>
+        </w:numPr>
+      </w:pPr>
+      <w:r>
+        <w:t>Until</w:t>
+      </w:r>
+      <w:r>
+        <w:t xml:space="preserve"> now I do not really use classes…</w:t>
+      </w:r>
+    </w:p>
+    <w:p>
+      <w:pPr>
+        <w:pStyle w:val="Listenabsatz"/>
+        <w:numPr>
+          <w:ilvl w:val="0"/>
+          <w:numId w:val="1"/>
+        </w:numPr>
+      </w:pPr>
+      <w:r>
+        <w:t>Difference between method and function?</w:t>
+      </w:r>
+      <w:r>
+        <w:br/>
+      </w:r>
+      <w:r>
+        <w:sym w:font="Wingdings" w:char="F0E0"/>
+      </w:r>
+      <w:r>
+        <w:t xml:space="preserve"> Why to create methods</w:t>
+      </w:r>
+      <w:r>
+        <w:t>/classes</w:t>
+      </w:r>
+      <w:r>
+        <w:t xml:space="preserve"> and not just use functions?</w:t>
+      </w:r>
+      <w:r>
+        <w:br/>
+      </w:r>
+      <w:r>
+        <w:sym w:font="Wingdings" w:char="F0E0"/>
+      </w:r>
+      <w:r>
+        <w:t xml:space="preserve"> What’s the advantage of classes in our case?</w:t>
+      </w:r>
+    </w:p>
+    <w:p>
+      <w:pPr>
+        <w:pStyle w:val="Listenabsatz"/>
+        <w:numPr>
+          <w:ilvl w:val="0"/>
+          <w:numId w:val="1"/>
+        </w:numPr>
+      </w:pPr>
+      <w:r>
+        <w:t>Why is the code working when I put 1 as first argument</w:t>
+      </w:r>
+      <w:r>
+        <w:t xml:space="preserve"> (self)</w:t>
+      </w:r>
+      <w:r>
+        <w:t xml:space="preserve"> and why is it necessary?</w:t>
       </w:r>
       <w:bookmarkStart w:id="0" w:name="_GoBack"/>
       <w:bookmarkEnd w:id="0"/>
+    </w:p>
+    <w:p>
+      <w:pPr>
+        <w:pStyle w:val="berschrift3"/>
+      </w:pPr>
+      <w:r>
+        <w:t>Current Status</w:t>
+      </w:r>
+    </w:p>
+    <w:p>
+      <w:pPr>
+        <w:pStyle w:val="Listenabsatz"/>
+        <w:numPr>
+          <w:ilvl w:val="0"/>
+          <w:numId w:val="1"/>
+        </w:numPr>
+      </w:pPr>
+      <w:r>
+        <w:t>Maybe u</w:t>
+      </w:r>
+      <w:r>
+        <w:t>se dictionary to have input files structured</w:t>
+      </w:r>
+      <w:r>
+        <w:t xml:space="preserve"> </w:t>
+      </w:r>
+    </w:p>
+    <w:p>
+      <w:pPr>
+        <w:pStyle w:val="Listenabsatz"/>
+        <w:numPr>
+          <w:ilvl w:val="0"/>
+          <w:numId w:val="1"/>
+        </w:numPr>
+      </w:pPr>
+      <w:r>
+        <w:t>Lists are working perfectly fine if the files are loaded in the same order</w:t>
+      </w:r>
       <w:r>
         <w:br/>
-        <w:t>- Class for Raster Calculations</w:t>
-      </w:r>
-      <w:r>
-        <w:t xml:space="preserve"> </w:t>
-      </w:r>
-      <w:r>
-        <w:t>(high priority</w:t>
-      </w:r>
-      <w:r>
-        <w:t xml:space="preserve">, </w:t>
-      </w:r>
-      <w:proofErr w:type="spellStart"/>
-      <w:r>
-        <w:t>Theres</w:t>
-      </w:r>
-      <w:proofErr w:type="spellEnd"/>
-      <w:r>
-        <w:t xml:space="preserve"> will start</w:t>
-      </w:r>
-      <w:r>
-        <w:t>)</w:t>
-      </w:r>
-      <w:r>
-        <w:br/>
-        <w:t xml:space="preserve">- </w:t>
-      </w:r>
-      <w:r>
-        <w:t>Class for read, w</w:t>
-      </w:r>
-      <w:r>
-        <w:t>rite data</w:t>
-      </w:r>
-      <w:r>
-        <w:t>, create folders</w:t>
-      </w:r>
-      <w:r>
-        <w:t xml:space="preserve"> (high priority</w:t>
-      </w:r>
-      <w:r>
-        <w:t>, I’ll start</w:t>
-      </w:r>
-      <w:r>
-        <w:t>)</w:t>
-      </w:r>
-      <w:r>
-        <w:br/>
-        <w:t xml:space="preserve">- </w:t>
-      </w:r>
-      <w:r>
-        <w:t>Class to check input data</w:t>
-      </w:r>
-      <w:r>
-        <w:t xml:space="preserve"> (same format, </w:t>
-      </w:r>
-      <w:proofErr w:type="spellStart"/>
-      <w:r>
-        <w:t>geoprojections</w:t>
-      </w:r>
-      <w:proofErr w:type="spellEnd"/>
-      <w:r>
-        <w:t xml:space="preserve"> and so on)</w:t>
-      </w:r>
-      <w:r>
-        <w:t xml:space="preserve"> </w:t>
-      </w:r>
-    </w:p>
-    <w:p>
-      <w:pPr>
-        <w:pStyle w:val="Listenabsatz"/>
-      </w:pPr>
-    </w:p>
-    <w:p>
-      <w:r>
-        <w:t>Optional components:</w:t>
-      </w:r>
-    </w:p>
-    <w:p>
-      <w:pPr>
-        <w:pStyle w:val="Listenabsatz"/>
-        <w:numPr>
-          <w:ilvl w:val="0"/>
-          <w:numId w:val="1"/>
-        </w:numPr>
-      </w:pPr>
-      <w:r>
-        <w:t>Implement GUI</w:t>
-      </w:r>
-    </w:p>
-    <w:p>
-      <w:pPr>
-        <w:pStyle w:val="Listenabsatz"/>
-        <w:numPr>
-          <w:ilvl w:val="0"/>
-          <w:numId w:val="1"/>
-        </w:numPr>
-      </w:pPr>
-      <w:r>
-        <w:t>Add Plots</w:t>
-      </w:r>
-    </w:p>
-    <w:p>
-      <w:pPr>
-        <w:pStyle w:val="Listenabsatz"/>
-        <w:numPr>
-          <w:ilvl w:val="0"/>
-          <w:numId w:val="1"/>
-        </w:numPr>
-      </w:pPr>
-      <w:r>
-        <w:t>Magic methods</w:t>
-      </w:r>
-    </w:p>
-    <w:p>
-      <w:pPr>
-        <w:pStyle w:val="berschrift3"/>
-      </w:pPr>
-      <w:r>
-        <w:br/>
-        <w:t xml:space="preserve"> </w:t>
-      </w:r>
-      <w:r>
-        <w:t>Maybe Additional:</w:t>
-      </w:r>
-    </w:p>
-    <w:p>
-      <w:pPr>
-        <w:pStyle w:val="Listenabsatz"/>
-        <w:numPr>
-          <w:ilvl w:val="0"/>
-          <w:numId w:val="1"/>
-        </w:numPr>
-      </w:pPr>
-      <w:r>
-        <w:t xml:space="preserve">Connect with </w:t>
-      </w:r>
-      <w:proofErr w:type="spellStart"/>
-      <w:r>
-        <w:t>EroSnow</w:t>
-      </w:r>
-      <w:proofErr w:type="spellEnd"/>
-      <w:r>
-        <w:t xml:space="preserve"> and or Snow Detection</w:t>
-      </w:r>
-    </w:p>
-    <w:p>
-      <w:pPr>
-        <w:pStyle w:val="Listenabsatz"/>
-        <w:numPr>
-          <w:ilvl w:val="0"/>
-          <w:numId w:val="1"/>
-        </w:numPr>
-      </w:pPr>
-      <w:r>
-        <w:t xml:space="preserve">Improve </w:t>
-      </w:r>
-      <w:proofErr w:type="spellStart"/>
-      <w:r>
-        <w:t>EroSnow</w:t>
-      </w:r>
-      <w:proofErr w:type="spellEnd"/>
-      <w:r>
-        <w:t xml:space="preserve"> according to what we have learnt in the course</w:t>
+      </w:r>
+      <w:r>
+        <w:sym w:font="Wingdings" w:char="F0E0"/>
+      </w:r>
+      <w:r>
+        <w:t xml:space="preserve"> current solution, can be adapted later</w:t>
       </w:r>
     </w:p>
     <w:sectPr>

</xml_diff>

<commit_message>
data management class tests
</commit_message>
<xml_diff>
--- a/Project_Notes.docx
+++ b/Project_Notes.docx
@@ -421,13 +421,58 @@
         </w:numPr>
       </w:pPr>
       <w:r>
-        <w:t>Until</w:t>
-      </w:r>
-      <w:r>
-        <w:t xml:space="preserve"> now I do not really use classes…</w:t>
-      </w:r>
-      <w:r>
-        <w:t xml:space="preserve"> there’s no parent / child relation…</w:t>
+        <w:t xml:space="preserve"> Why to create methods</w:t>
+      </w:r>
+      <w:r>
+        <w:t>/classes</w:t>
+      </w:r>
+      <w:r>
+        <w:t xml:space="preserve"> and not just use functions in our specific case?</w:t>
+      </w:r>
+      <w:r>
+        <w:br/>
+      </w:r>
+      <w:r>
+        <w:sym w:font="Wingdings" w:char="F0E0"/>
+      </w:r>
+      <w:r>
+        <w:t xml:space="preserve"> What’s the advantage of classes in our case?</w:t>
+      </w:r>
+      <w:r>
+        <w:br/>
+      </w:r>
+      <w:r>
+        <w:sym w:font="Wingdings" w:char="F0E0"/>
+      </w:r>
+      <w:r>
+        <w:t xml:space="preserve"> It makes sense with fish species, typical car examples and so on</w:t>
+      </w:r>
+      <w:r>
+        <w:t xml:space="preserve"> but for our project it’s a bit weird?</w:t>
+      </w:r>
+    </w:p>
+    <w:p>
+      <w:pPr>
+        <w:pStyle w:val="Listenabsatz"/>
+        <w:numPr>
+          <w:ilvl w:val="0"/>
+          <w:numId w:val="1"/>
+        </w:numPr>
+      </w:pPr>
+      <w:r>
+        <w:t xml:space="preserve">Positional arguments are arrays and string but I don’t  use </w:t>
+      </w:r>
+      <w:r>
+        <w:t xml:space="preserve">     </w:t>
+      </w:r>
+      <w:r>
+        <w:t>‘sel</w:t>
+      </w:r>
+      <w:r>
+        <w:t>f.path = path</w:t>
+      </w:r>
+      <w:r>
+        <w:t>’ at all and could delete it as well.</w:t>
       </w:r>
       <w:bookmarkStart w:id="0" w:name="_GoBack"/>
       <w:bookmarkEnd w:id="0"/>
@@ -441,49 +486,10 @@
         </w:numPr>
       </w:pPr>
       <w:r>
-        <w:t>Difference between method and function?</w:t>
-      </w:r>
-      <w:r>
-        <w:br/>
-      </w:r>
-      <w:r>
-        <w:sym w:font="Wingdings" w:char="F0E0"/>
-      </w:r>
-      <w:r>
-        <w:t xml:space="preserve"> Why to create methods</w:t>
-      </w:r>
-      <w:r>
-        <w:t>/classes</w:t>
-      </w:r>
-      <w:r>
-        <w:t xml:space="preserve"> and not just use functions?</w:t>
-      </w:r>
-      <w:r>
-        <w:br/>
-      </w:r>
-      <w:r>
-        <w:sym w:font="Wingdings" w:char="F0E0"/>
-      </w:r>
-      <w:r>
-        <w:t xml:space="preserve"> What’s the advantage of classes in our case?</w:t>
-      </w:r>
-    </w:p>
-    <w:p>
-      <w:pPr>
-        <w:pStyle w:val="Listenabsatz"/>
-        <w:numPr>
-          <w:ilvl w:val="0"/>
-          <w:numId w:val="1"/>
-        </w:numPr>
-      </w:pPr>
-      <w:r>
-        <w:t>Why is the code working when I put 1 as first argument</w:t>
-      </w:r>
-      <w:r>
-        <w:t xml:space="preserve"> (self)</w:t>
-      </w:r>
-      <w:r>
-        <w:t xml:space="preserve"> and why is it necessary?</w:t>
+        <w:t xml:space="preserve">Why is the code working </w:t>
+      </w:r>
+      <w:r>
+        <w:t>with self alone but not e.g. with self.path</w:t>
       </w:r>
     </w:p>
     <w:p>

</xml_diff>